<commit_message>
"cep documentation already in dropbox"
</commit_message>
<xml_diff>
--- a/CEP/Website Information for RT.docx
+++ b/CEP/Website Information for RT.docx
@@ -259,11 +259,19 @@
       <w:r>
         <w:t xml:space="preserve"> </w:t>
       </w:r>
+      <w:hyperlink r:id="rId5" w:history="1">
+        <w:r>
+          <w:rPr>
+            <w:rStyle w:val="Hyperlink"/>
+          </w:rPr>
+          <w:t>www.rtprojects.org.uk/Pages/admin/admin.php</w:t>
+        </w:r>
+      </w:hyperlink>
       <w:r>
         <w:rPr>
           <w:color w:val="000000" w:themeColor="text1"/>
         </w:rPr>
-        <w:t>www.rtprojects.org.uk/Pages/admin/admin.php</w:t>
+        <w:t xml:space="preserve"> </w:t>
       </w:r>
     </w:p>
     <w:p>
@@ -271,15 +279,7 @@
         <w:t>-</w:t>
       </w:r>
       <w:r>
-        <w:t xml:space="preserve">If prompted, enter the username:    </w:t>
-      </w:r>
-      <w:proofErr w:type="spellStart"/>
-      <w:r>
-        <w:t>rtProjectsAdmin</w:t>
-      </w:r>
-      <w:proofErr w:type="spellEnd"/>
-      <w:r>
-        <w:t xml:space="preserve">      and password:     23cherryTree</w:t>
+        <w:t>If prompted, enter the username:    rtProjectsAdmin      and password:     23cherryTree</w:t>
       </w:r>
       <w:r>
         <w:t xml:space="preserve">                  </w:t>
@@ -322,21 +322,7 @@
         <w:rPr>
           <w:u w:val="single"/>
         </w:rPr>
-        <w:t xml:space="preserve">1.2 – Updating the text files in the </w:t>
-      </w:r>
-      <w:proofErr w:type="spellStart"/>
-      <w:r>
-        <w:rPr>
-          <w:u w:val="single"/>
-        </w:rPr>
-        <w:t>dynamicText</w:t>
-      </w:r>
-      <w:proofErr w:type="spellEnd"/>
-      <w:r>
-        <w:rPr>
-          <w:u w:val="single"/>
-        </w:rPr>
-        <w:t xml:space="preserve"> folder</w:t>
+        <w:t>1.2 – Updating the text files in the dynamicText folder</w:t>
       </w:r>
     </w:p>
     <w:p>
@@ -358,25 +344,12 @@
         <w:t xml:space="preserve">-Click on “pages” </w:t>
       </w:r>
       <w:r>
-        <w:t xml:space="preserve">in the left </w:t>
-      </w:r>
-      <w:proofErr w:type="spellStart"/>
-      <w:r>
-        <w:t>navbar</w:t>
-      </w:r>
-      <w:proofErr w:type="spellEnd"/>
-    </w:p>
-    <w:p>
-      <w:r>
-        <w:t>-Click on “</w:t>
-      </w:r>
-      <w:proofErr w:type="spellStart"/>
-      <w:r>
-        <w:t>dynamicText</w:t>
-      </w:r>
-      <w:proofErr w:type="spellEnd"/>
-      <w:r>
-        <w:t>”</w:t>
+        <w:t>in the left navbar</w:t>
+      </w:r>
+    </w:p>
+    <w:p>
+      <w:r>
+        <w:t>-Click on “dynamicText”</w:t>
       </w:r>
     </w:p>
     <w:p>
@@ -390,15 +363,7 @@
         <w:t>-</w:t>
       </w:r>
       <w:r>
-        <w:t>Edit the text file with the name of the section you want to edit, e.g. “</w:t>
-      </w:r>
-      <w:proofErr w:type="spellStart"/>
-      <w:r>
-        <w:t>whatsOn</w:t>
-      </w:r>
-      <w:proofErr w:type="spellEnd"/>
-      <w:r>
-        <w:t>” using the edit button at the top.</w:t>
+        <w:t>Edit the text file with the name of the section you want to edit, e.g. “whatsOn” using the edit button at the top.</w:t>
       </w:r>
     </w:p>
     <w:p>
@@ -427,7 +392,7 @@
       </w:r>
     </w:p>
     <w:p>
-      <w:hyperlink r:id="rId5" w:history="1">
+      <w:hyperlink r:id="rId6" w:history="1">
         <w:r>
           <w:rPr>
             <w:rStyle w:val="Hyperlink"/>
@@ -477,266 +442,192 @@
     </w:p>
     <w:p>
       <w:r>
-        <w:t>-use the navigation bar on the left to go to the “</w:t>
-      </w:r>
-      <w:r>
-        <w:t>images</w:t>
-      </w:r>
-      <w:r>
-        <w:t>” folder, and then to the folder with the name of the page you want to edit, e.g. “</w:t>
-      </w:r>
-      <w:proofErr w:type="spellStart"/>
-      <w:r>
-        <w:t>mensShed</w:t>
-      </w:r>
-      <w:proofErr w:type="spellEnd"/>
-      <w:r>
-        <w:t>”.</w:t>
-      </w:r>
-      <w:r>
-        <w:t xml:space="preserve"> Replace any image in any folder with an image of the same name, and it will replace all </w:t>
-      </w:r>
-      <w:proofErr w:type="spellStart"/>
-      <w:r>
-        <w:t>occurences</w:t>
-      </w:r>
-      <w:proofErr w:type="spellEnd"/>
-      <w:r>
-        <w:t xml:space="preserve"> of the previous image. For instance, to change the main picture on the men’s shed page, replace the image found in Images-&gt;</w:t>
-      </w:r>
-      <w:proofErr w:type="spellStart"/>
-      <w:r>
-        <w:t>mensShed</w:t>
-      </w:r>
-      <w:proofErr w:type="spellEnd"/>
-      <w:r>
-        <w:t xml:space="preserve"> entitled “</w:t>
-      </w:r>
-      <w:proofErr w:type="spellStart"/>
-      <w:r>
-        <w:t>mensShed_main</w:t>
-      </w:r>
-      <w:proofErr w:type="spellEnd"/>
-      <w:r>
-        <w:t>” with any image of the same name.</w:t>
-      </w:r>
-    </w:p>
-    <w:p>
-      <w:proofErr w:type="spellStart"/>
-      <w:proofErr w:type="gramStart"/>
+        <w:t>-use the navigation bar on the left to go to the “images” folder, and then to the folder with the name of the page you want to edit, e.g. “mensShed”.</w:t>
+      </w:r>
+      <w:r>
+        <w:t xml:space="preserve"> Replace any image in any folder with an image of the same name, and it will replace all occurences of the previous image. For instance, to change the main picture on the men’s shed page, replace the image found in Images-&gt;mensShed entitled “mensShed_main” with any image of the same name.</w:t>
+      </w:r>
+    </w:p>
+    <w:p>
       <w:r>
         <w:rPr>
           <w:b/>
         </w:rPr>
-        <w:t>n.b</w:t>
-      </w:r>
-      <w:proofErr w:type="gramEnd"/>
-      <w:r>
+        <w:t>n.b.</w:t>
+      </w:r>
+      <w:r>
+        <w:t xml:space="preserve"> When replacing an image, make sure that the new image is of the same format (jpg for most images, png for images where invisible space is </w:t>
+      </w:r>
+      <w:r>
+        <w:t>required) as the previous image, or the page will not be able to find the image.</w:t>
+      </w:r>
+    </w:p>
+    <w:p>
+      <w:pPr>
+        <w:rPr>
+          <w:u w:val="single"/>
+        </w:rPr>
+      </w:pPr>
+    </w:p>
+    <w:p>
+      <w:pPr>
+        <w:rPr>
+          <w:u w:val="single"/>
+        </w:rPr>
+      </w:pPr>
+      <w:r>
+        <w:rPr>
+          <w:u w:val="single"/>
+        </w:rPr>
+        <w:t>1.5 – Updating text in areas that do not fall under ‘Dynamic Text’</w:t>
+      </w:r>
+    </w:p>
+    <w:p>
+      <w:r>
+        <w:t xml:space="preserve">To update text in areas not covered by the admin page system, such as the main body of text on a page, first follow the steps detailed in </w:t>
+      </w:r>
+      <w:r>
+        <w:rPr>
+          <w:u w:val="single"/>
+        </w:rPr>
+        <w:t>‘2.Hosting information</w:t>
+      </w:r>
+      <w:r>
+        <w:t>’</w:t>
+      </w:r>
+      <w:r>
+        <w:t xml:space="preserve"> to find the “public_html” folder containing the files for the website.</w:t>
+      </w:r>
+    </w:p>
+    <w:p>
+      <w:r>
+        <w:t>If</w:t>
+      </w:r>
+      <w:r>
+        <w:t xml:space="preserve"> you are updating the home page:</w:t>
+      </w:r>
+    </w:p>
+    <w:p>
+      <w:r>
+        <w:t>-</w:t>
+      </w:r>
+      <w:r>
+        <w:t xml:space="preserve"> select the file “index.html”</w:t>
+      </w:r>
+      <w:r>
+        <w:t xml:space="preserve"> (this is the home-page), then follow the steps after “Then:”</w:t>
+      </w:r>
+    </w:p>
+    <w:p>
+      <w:r>
+        <w:t>Otherwise:</w:t>
+      </w:r>
+    </w:p>
+    <w:p>
+      <w:r>
+        <w:t>-</w:t>
+      </w:r>
+      <w:r>
+        <w:t>use the navigation bar on the left to go to the “Pages” folder, and then to the folder with the name of the page you want to edit, e.g. “mensShed”.</w:t>
+      </w:r>
+    </w:p>
+    <w:p>
+      <w:r>
+        <w:t>-open the file in this folder that ends with .html , such as “mensShed.html”.</w:t>
+      </w:r>
+    </w:p>
+    <w:p>
+      <w:r>
+        <w:t>Then:</w:t>
+      </w:r>
+    </w:p>
+    <w:p>
+      <w:r>
+        <w:t>-</w:t>
+      </w:r>
+      <w:r>
+        <w:t>click on the “edit” button at the top of the page.</w:t>
+      </w:r>
+      <w:r>
+        <w:t xml:space="preserve"> </w:t>
+      </w:r>
+    </w:p>
+    <w:p>
+      <w:r>
+        <w:t>-</w:t>
+      </w:r>
+      <w:r>
+        <w:t>c</w:t>
+      </w:r>
+      <w:r>
+        <w:t>lick “edit” again in the bottom right corner of the window that pops up.</w:t>
+      </w:r>
+    </w:p>
+    <w:p>
+      <w:r>
+        <w:t>-</w:t>
+      </w:r>
+      <w:r>
+        <w:t>scroll down until you find the portion of text that you want to edit, and when you are finished editing, click “save” in the top right hand corner of the window.</w:t>
+      </w:r>
+    </w:p>
+    <w:p>
+      <w:r>
+        <w:t>-Click “close” next to the “save” button.</w:t>
+      </w:r>
+    </w:p>
+    <w:p>
+      <w:pPr>
+        <w:rPr>
+          <w:u w:val="single"/>
+        </w:rPr>
+      </w:pPr>
+    </w:p>
+    <w:p>
+      <w:pPr>
+        <w:rPr>
+          <w:u w:val="single"/>
+        </w:rPr>
+      </w:pPr>
+      <w:r>
+        <w:rPr>
+          <w:u w:val="single"/>
+        </w:rPr>
+        <w:t>1.6 – Dramatic changes involving layout changes or additional pages</w:t>
+      </w:r>
+    </w:p>
+    <w:p>
+      <w:r>
+        <w:t>Dramatically changing page</w:t>
+      </w:r>
+      <w:r>
+        <w:t xml:space="preserve"> layout </w:t>
+      </w:r>
+      <w:r>
+        <w:t>would involve some basic</w:t>
+      </w:r>
+      <w:r>
+        <w:t xml:space="preserve"> knowledge of</w:t>
+      </w:r>
+      <w:r>
+        <w:t xml:space="preserve"> html – see the file “Information for future developers”.</w:t>
+      </w:r>
+    </w:p>
+    <w:p/>
+    <w:p>
+      <w:pPr>
         <w:rPr>
           <w:b/>
-        </w:rPr>
-        <w:t>.</w:t>
-      </w:r>
-      <w:proofErr w:type="spellEnd"/>
-      <w:r>
-        <w:t xml:space="preserve"> When replacing an image, make sure that the new image is of the same format (jpg for most images, </w:t>
-      </w:r>
-      <w:proofErr w:type="spellStart"/>
-      <w:r>
-        <w:t>png</w:t>
-      </w:r>
-      <w:proofErr w:type="spellEnd"/>
-      <w:r>
-        <w:t xml:space="preserve"> for images where invisible space is </w:t>
-      </w:r>
-      <w:r>
-        <w:t>required) as the previous image, or the page will not be able to find the image.</w:t>
-      </w:r>
-    </w:p>
-    <w:p>
-      <w:pPr>
-        <w:rPr>
-          <w:u w:val="single"/>
-        </w:rPr>
-      </w:pPr>
-    </w:p>
-    <w:p>
-      <w:pPr>
-        <w:rPr>
-          <w:u w:val="single"/>
-        </w:rPr>
-      </w:pPr>
-      <w:r>
-        <w:rPr>
-          <w:u w:val="single"/>
-        </w:rPr>
-        <w:t>1.5 – Updating text in areas that do not fall under ‘Dynamic Text’</w:t>
-      </w:r>
-    </w:p>
-    <w:p>
-      <w:r>
-        <w:t xml:space="preserve">To update text in areas not covered by the admin page system, such as the main body of text on a page, first follow the steps detailed in </w:t>
-      </w:r>
-      <w:r>
-        <w:rPr>
-          <w:u w:val="single"/>
-        </w:rPr>
-        <w:t>‘2.Hosting information</w:t>
-      </w:r>
-      <w:r>
-        <w:t>’</w:t>
-      </w:r>
-      <w:r>
-        <w:t xml:space="preserve"> to find the “public_html” folder containing the files for the website.</w:t>
-      </w:r>
-    </w:p>
-    <w:p>
-      <w:r>
-        <w:t>If</w:t>
-      </w:r>
-      <w:r>
-        <w:t xml:space="preserve"> you are updating the home page:</w:t>
-      </w:r>
-    </w:p>
-    <w:p>
-      <w:r>
-        <w:t>-</w:t>
-      </w:r>
-      <w:r>
-        <w:t xml:space="preserve"> select the file “index.html”</w:t>
-      </w:r>
-      <w:r>
-        <w:t xml:space="preserve"> (this is the home-page), then follow the steps after “Then:”</w:t>
-      </w:r>
-    </w:p>
-    <w:p>
-      <w:r>
-        <w:t>Otherwise:</w:t>
-      </w:r>
-    </w:p>
-    <w:p>
-      <w:r>
-        <w:t>-</w:t>
-      </w:r>
-      <w:r>
-        <w:t>use the navigation bar on the left to go to the “Pages” folder, and then to the folder with the name of the page you want to edit, e.g. “</w:t>
-      </w:r>
-      <w:proofErr w:type="spellStart"/>
-      <w:r>
-        <w:t>mensShed</w:t>
-      </w:r>
-      <w:proofErr w:type="spellEnd"/>
-      <w:r>
-        <w:t>”.</w:t>
-      </w:r>
-    </w:p>
-    <w:p>
-      <w:r>
-        <w:t>-open the file in this folder that ends with .</w:t>
-      </w:r>
-      <w:proofErr w:type="gramStart"/>
-      <w:r>
-        <w:t>html ,</w:t>
-      </w:r>
-      <w:proofErr w:type="gramEnd"/>
-      <w:r>
-        <w:t xml:space="preserve"> such as “mensShed.html”.</w:t>
-      </w:r>
-    </w:p>
-    <w:p>
-      <w:r>
-        <w:t>Then:</w:t>
-      </w:r>
-    </w:p>
-    <w:p>
-      <w:r>
-        <w:t>-</w:t>
-      </w:r>
-      <w:r>
-        <w:t>click on the “edit” button at the top of the page.</w:t>
-      </w:r>
-      <w:r>
-        <w:t xml:space="preserve"> </w:t>
-      </w:r>
-    </w:p>
-    <w:p>
-      <w:r>
-        <w:t>-</w:t>
-      </w:r>
-      <w:r>
-        <w:t>c</w:t>
-      </w:r>
-      <w:r>
-        <w:t>lick “edit” again in the bottom right corner of the window that pops up.</w:t>
-      </w:r>
-    </w:p>
-    <w:p>
-      <w:r>
-        <w:t>-</w:t>
-      </w:r>
-      <w:r>
-        <w:t>scroll down until you find the portion of text that you want to edit, and when you are finished editing, click “save” in the top right hand corner of the window.</w:t>
-      </w:r>
-    </w:p>
-    <w:p>
-      <w:r>
-        <w:t>-Click “close” next to the “save” button.</w:t>
-      </w:r>
-    </w:p>
-    <w:p>
-      <w:pPr>
-        <w:rPr>
-          <w:u w:val="single"/>
-        </w:rPr>
-      </w:pPr>
-    </w:p>
-    <w:p>
-      <w:pPr>
-        <w:rPr>
-          <w:u w:val="single"/>
-        </w:rPr>
-      </w:pPr>
-      <w:r>
-        <w:rPr>
-          <w:u w:val="single"/>
-        </w:rPr>
-        <w:t>1.6 – Dramatic changes involving layout changes or additional pages</w:t>
-      </w:r>
-    </w:p>
-    <w:p>
-      <w:r>
-        <w:t>Dramatically changing page</w:t>
-      </w:r>
-      <w:r>
-        <w:t xml:space="preserve"> layout </w:t>
-      </w:r>
-      <w:r>
-        <w:t>would involve some basic</w:t>
-      </w:r>
-      <w:r>
-        <w:t xml:space="preserve"> knowledge of</w:t>
-      </w:r>
-      <w:r>
-        <w:t xml:space="preserve"> html – see the file “Information for future developers”.</w:t>
-      </w:r>
-    </w:p>
-    <w:p/>
-    <w:p>
-      <w:pPr>
+          <w:sz w:val="24"/>
+          <w:u w:val="single"/>
+        </w:rPr>
+      </w:pPr>
+      <w:r>
         <w:rPr>
           <w:b/>
           <w:sz w:val="24"/>
           <w:u w:val="single"/>
         </w:rPr>
-      </w:pPr>
-      <w:bookmarkStart w:id="0" w:name="_GoBack"/>
-      <w:bookmarkEnd w:id="0"/>
-      <w:r>
-        <w:rPr>
-          <w:b/>
-          <w:sz w:val="24"/>
-          <w:u w:val="single"/>
-        </w:rPr>
         <w:t>2. Hosting information</w:t>
       </w:r>
     </w:p>
@@ -764,14 +655,12 @@
         </w:rPr>
         <w:t>‘</w:t>
       </w:r>
-      <w:proofErr w:type="spellStart"/>
       <w:r>
         <w:rPr>
           <w:sz w:val="24"/>
         </w:rPr>
         <w:t>CPanel</w:t>
       </w:r>
-      <w:proofErr w:type="spellEnd"/>
       <w:r>
         <w:rPr>
           <w:sz w:val="24"/>
@@ -826,21 +715,7 @@
         <w:rPr>
           <w:sz w:val="24"/>
         </w:rPr>
-        <w:t xml:space="preserve">Go to the </w:t>
-      </w:r>
-      <w:proofErr w:type="gramStart"/>
-      <w:r>
-        <w:rPr>
-          <w:sz w:val="24"/>
-        </w:rPr>
-        <w:t>URL :</w:t>
-      </w:r>
-      <w:proofErr w:type="gramEnd"/>
-      <w:r>
-        <w:rPr>
-          <w:sz w:val="24"/>
-        </w:rPr>
-        <w:t xml:space="preserve"> </w:t>
+        <w:t xml:space="preserve">Go to the URL : </w:t>
       </w:r>
       <w:r>
         <w:rPr>
@@ -848,12 +723,22 @@
         </w:rPr>
         <w:tab/>
       </w:r>
+      <w:hyperlink r:id="rId7" w:history="1">
+        <w:r>
+          <w:rPr>
+            <w:rStyle w:val="Hyperlink"/>
+            <w:rFonts w:cs="Helvetica"/>
+            <w:lang w:val="en-US"/>
+          </w:rPr>
+          <w:t>https://zeus7.easy-internet.co.uk:2083/login/</w:t>
+        </w:r>
+      </w:hyperlink>
       <w:r>
         <w:rPr>
           <w:rFonts w:cs="Helvetica"/>
           <w:lang w:val="en-US"/>
         </w:rPr>
-        <w:t>https://zeus7.easy-internet.co.uk:2083/login/</w:t>
+        <w:t xml:space="preserve"> </w:t>
       </w:r>
     </w:p>
     <w:p>
@@ -887,36 +772,14 @@
         <w:rPr>
           <w:sz w:val="24"/>
         </w:rPr>
-        <w:t xml:space="preserve">-log in </w:t>
-      </w:r>
-      <w:proofErr w:type="gramStart"/>
-      <w:r>
-        <w:rPr>
-          <w:sz w:val="24"/>
-        </w:rPr>
-        <w:t xml:space="preserve">with  </w:t>
+        <w:t xml:space="preserve">-log in with  </w:t>
       </w:r>
       <w:r>
         <w:rPr>
           <w:rFonts w:cs="Helvetica"/>
           <w:lang w:val="en-US"/>
         </w:rPr>
-        <w:t>username</w:t>
-      </w:r>
-      <w:proofErr w:type="gramEnd"/>
-      <w:r>
-        <w:rPr>
-          <w:rFonts w:cs="Helvetica"/>
-          <w:lang w:val="en-US"/>
-        </w:rPr>
-        <w:t>:</w:t>
-      </w:r>
-      <w:r>
-        <w:rPr>
-          <w:rFonts w:cs="Helvetica"/>
-          <w:lang w:val="en-US"/>
-        </w:rPr>
-        <w:t xml:space="preserve"> </w:t>
+        <w:t xml:space="preserve">username: </w:t>
       </w:r>
       <w:r>
         <w:rPr>
@@ -933,28 +796,7 @@
           <w:lang w:val="en-US"/>
         </w:rPr>
         <w:tab/>
-        <w:t>p</w:t>
-      </w:r>
-      <w:r>
-        <w:rPr>
-          <w:rFonts w:cs="Helvetica"/>
-          <w:lang w:val="en-US"/>
-        </w:rPr>
-        <w:t>assword</w:t>
-      </w:r>
-      <w:r>
-        <w:rPr>
-          <w:rFonts w:cs="Helvetica"/>
-          <w:lang w:val="en-US"/>
-        </w:rPr>
-        <w:t>:</w:t>
-      </w:r>
-      <w:r>
-        <w:rPr>
-          <w:rFonts w:cs="Helvetica"/>
-          <w:lang w:val="en-US"/>
-        </w:rPr>
-        <w:t xml:space="preserve"> </w:t>
+        <w:t xml:space="preserve">password: </w:t>
       </w:r>
       <w:r>
         <w:rPr>
@@ -1067,6 +909,53 @@
     </w:p>
     <w:p>
       <w:pPr>
+        <w:widowControl w:val="0"/>
+        <w:tabs>
+          <w:tab w:val="left" w:pos="560"/>
+          <w:tab w:val="left" w:pos="1120"/>
+          <w:tab w:val="left" w:pos="1680"/>
+          <w:tab w:val="left" w:pos="2240"/>
+          <w:tab w:val="left" w:pos="2800"/>
+          <w:tab w:val="left" w:pos="3360"/>
+          <w:tab w:val="left" w:pos="3920"/>
+          <w:tab w:val="left" w:pos="4480"/>
+          <w:tab w:val="left" w:pos="5040"/>
+          <w:tab w:val="left" w:pos="5600"/>
+          <w:tab w:val="left" w:pos="6160"/>
+          <w:tab w:val="left" w:pos="6720"/>
+        </w:tabs>
+        <w:autoSpaceDE w:val="0"/>
+        <w:autoSpaceDN w:val="0"/>
+        <w:adjustRightInd w:val="0"/>
+        <w:rPr>
+          <w:rFonts w:cs="Helvetica"/>
+          <w:lang w:val="en-US"/>
+        </w:rPr>
+      </w:pPr>
+      <w:r>
+        <w:rPr>
+          <w:rFonts w:cs="Helvetica"/>
+          <w:lang w:val="en-US"/>
+        </w:rPr>
+        <w:t xml:space="preserve">n.b. when this website was created, there were </w:t>
+      </w:r>
+      <w:r>
+        <w:rPr>
+          <w:rFonts w:cs="Helvetica"/>
+          <w:lang w:val="en-US"/>
+        </w:rPr>
+        <w:t>already a lot of files present in this folder</w:t>
+      </w:r>
+      <w:r>
+        <w:rPr>
+          <w:rFonts w:cs="Helvetica"/>
+          <w:lang w:val="en-US"/>
+        </w:rPr>
+        <w:t>. To see which files these were, refer to the prefeb16 backup folder, containing a copy of the public_html file before we (the durham students) did anything to it.</w:t>
+      </w:r>
+    </w:p>
+    <w:p>
+      <w:pPr>
         <w:rPr>
           <w:b/>
           <w:sz w:val="24"/>
@@ -1101,23 +990,7 @@
         <w:rPr>
           <w:sz w:val="24"/>
         </w:rPr>
-        <w:t xml:space="preserve">As of </w:t>
-      </w:r>
-      <w:proofErr w:type="spellStart"/>
-      <w:proofErr w:type="gramStart"/>
-      <w:r>
-        <w:rPr>
-          <w:sz w:val="24"/>
-        </w:rPr>
-        <w:t>feb</w:t>
-      </w:r>
-      <w:proofErr w:type="spellEnd"/>
-      <w:proofErr w:type="gramEnd"/>
-      <w:r>
-        <w:rPr>
-          <w:sz w:val="24"/>
-        </w:rPr>
-        <w:t xml:space="preserve"> 2016, there are two backup folders supplied. Both of these contain </w:t>
+        <w:t xml:space="preserve">As of feb 2016, there are two backup folders supplied. Both of these contain </w:t>
       </w:r>
       <w:r>
         <w:rPr>
@@ -1161,21 +1034,7 @@
         <w:rPr>
           <w:sz w:val="24"/>
         </w:rPr>
-        <w:t xml:space="preserve"> the first hosted version of the website in </w:t>
-      </w:r>
-      <w:proofErr w:type="gramStart"/>
-      <w:r>
-        <w:rPr>
-          <w:sz w:val="24"/>
-        </w:rPr>
-        <w:t>march</w:t>
-      </w:r>
-      <w:proofErr w:type="gramEnd"/>
-      <w:r>
-        <w:rPr>
-          <w:sz w:val="24"/>
-        </w:rPr>
-        <w:t xml:space="preserve"> 2016.</w:t>
+        <w:t xml:space="preserve"> the first hosted version of the website in march 2016.</w:t>
       </w:r>
     </w:p>
     <w:p>
@@ -1210,21 +1069,122 @@
           <w:sz w:val="24"/>
         </w:rPr>
       </w:pPr>
-    </w:p>
-    <w:p>
-      <w:pPr>
+      <w:r>
         <w:rPr>
           <w:b/>
           <w:sz w:val="24"/>
           <w:u w:val="single"/>
         </w:rPr>
-      </w:pPr>
-      <w:r>
+        <w:t xml:space="preserve">n.b. </w:t>
+      </w:r>
+      <w:r>
+        <w:rPr>
+          <w:sz w:val="24"/>
+        </w:rPr>
+        <w:t>Joomla and wordpress</w:t>
+      </w:r>
+      <w:r>
+        <w:rPr>
+          <w:sz w:val="24"/>
+        </w:rPr>
+        <w:t xml:space="preserve"> – pieces of software that </w:t>
+      </w:r>
+      <w:r>
+        <w:rPr>
+          <w:sz w:val="24"/>
+        </w:rPr>
+        <w:t>facilitate website creation</w:t>
+      </w:r>
+      <w:r>
+        <w:rPr>
+          <w:sz w:val="24"/>
+        </w:rPr>
+        <w:t>,</w:t>
+      </w:r>
+      <w:r>
+        <w:rPr>
+          <w:sz w:val="24"/>
+        </w:rPr>
+        <w:t xml:space="preserve"> </w:t>
+      </w:r>
+      <w:r>
+        <w:rPr>
+          <w:sz w:val="24"/>
+        </w:rPr>
+        <w:t xml:space="preserve"> were both already installed on the server. These have been uninstalled as of feb 2016</w:t>
+      </w:r>
+      <w:r>
+        <w:rPr>
+          <w:sz w:val="24"/>
+        </w:rPr>
+        <w:t xml:space="preserve"> to reduce clutter</w:t>
+      </w:r>
+      <w:r>
+        <w:rPr>
+          <w:sz w:val="24"/>
+        </w:rPr>
+        <w:t xml:space="preserve"> </w:t>
+      </w:r>
+      <w:r>
+        <w:rPr>
+          <w:sz w:val="24"/>
+        </w:rPr>
+        <w:t xml:space="preserve">, but can easily be re-installed </w:t>
+      </w:r>
+      <w:r>
+        <w:rPr>
+          <w:sz w:val="24"/>
+        </w:rPr>
+        <w:t xml:space="preserve">if desired </w:t>
+      </w:r>
+      <w:r>
+        <w:rPr>
+          <w:sz w:val="24"/>
+        </w:rPr>
+        <w:t>after logging into the CPanel if required</w:t>
+      </w:r>
+      <w:r>
+        <w:rPr>
+          <w:sz w:val="24"/>
+        </w:rPr>
+        <w:t xml:space="preserve"> (as specified in section 2 but scrolling down and clicking the relevant icon in the section “Softaculous App Installer”)</w:t>
+      </w:r>
+      <w:bookmarkStart w:id="0" w:name="_GoBack"/>
+      <w:bookmarkEnd w:id="0"/>
+      <w:r>
+        <w:rPr>
+          <w:sz w:val="24"/>
+        </w:rPr>
+        <w:t xml:space="preserve"> </w:t>
+      </w:r>
+      <w:r>
+        <w:rPr>
+          <w:sz w:val="24"/>
+        </w:rPr>
+        <w:t>, or by restoring the files from the preFeb16 backup.</w:t>
+      </w:r>
+    </w:p>
+    <w:p>
+      <w:pPr>
+        <w:rPr>
+          <w:sz w:val="24"/>
+        </w:rPr>
+      </w:pPr>
+    </w:p>
+    <w:p>
+      <w:pPr>
         <w:rPr>
           <w:b/>
           <w:sz w:val="24"/>
           <w:u w:val="single"/>
         </w:rPr>
+      </w:pPr>
+      <w:r>
+        <w:rPr>
+          <w:b/>
+          <w:sz w:val="24"/>
+          <w:u w:val="single"/>
+        </w:rPr>
         <w:t>4. Definition of terms</w:t>
       </w:r>
     </w:p>
@@ -1239,15 +1199,7 @@
         <w:t xml:space="preserve">- A program </w:t>
       </w:r>
       <w:r>
-        <w:t xml:space="preserve">that presents pages from the </w:t>
-      </w:r>
-      <w:proofErr w:type="gramStart"/>
-      <w:r>
-        <w:t>world wide web</w:t>
-      </w:r>
-      <w:proofErr w:type="gramEnd"/>
-      <w:r>
-        <w:t xml:space="preserve"> to the user.</w:t>
+        <w:t>that presents pages from the world wide web to the user.</w:t>
       </w:r>
     </w:p>
     <w:p>
@@ -1271,20 +1223,11 @@
     </w:p>
     <w:p>
       <w:r>
-        <w:t xml:space="preserve">Html – “Hyper Text </w:t>
-      </w:r>
-      <w:proofErr w:type="spellStart"/>
-      <w:r>
-        <w:t>Markup</w:t>
-      </w:r>
-      <w:proofErr w:type="spellEnd"/>
-      <w:r>
-        <w:t xml:space="preserve"> Language” A language for describing web pages, read by the browser.</w:t>
-      </w:r>
-    </w:p>
-    <w:p>
-      <w:r>
-        <w:lastRenderedPageBreak/>
+        <w:t>Html – “Hyper Text Markup Language” A language for describing web pages, read by the browser.</w:t>
+      </w:r>
+    </w:p>
+    <w:p>
+      <w:r>
         <w:t xml:space="preserve">Public_html – The folder often used to store files for a website on a server. </w:t>
       </w:r>
     </w:p>
@@ -2124,6 +2067,18 @@
       <w:u w:val="single"/>
     </w:rPr>
   </w:style>
+  <w:style w:type="character" w:styleId="FollowedHyperlink">
+    <w:name w:val="FollowedHyperlink"/>
+    <w:basedOn w:val="DefaultParagraphFont"/>
+    <w:uiPriority w:val="99"/>
+    <w:semiHidden/>
+    <w:unhideWhenUsed/>
+    <w:rsid w:val="00227C5B"/>
+    <w:rPr>
+      <w:color w:val="954F72" w:themeColor="followedHyperlink"/>
+      <w:u w:val="single"/>
+    </w:rPr>
+  </w:style>
 </w:styles>
 </file>
 

</xml_diff>